<commit_message>
[upd] autoref without signatures
</commit_message>
<xml_diff>
--- a/_Морозов_автореферат.docx
+++ b/_Морозов_автореферат.docx
@@ -894,6 +894,15 @@
                 <w:sz w:val="24"/>
                 <w:szCs w:val="24"/>
                 <w:highlight w:val="none"/>
+                <w:lang w:val="ru-RU"/>
+              </w:rPr>
+              <w:t xml:space="preserve">филиал </w:t>
+            </w:r>
+            <w:r>
+              <w:rPr>
+                <w:sz w:val="24"/>
+                <w:szCs w:val="24"/>
+                <w:highlight w:val="none"/>
               </w:rPr>
               <w:t xml:space="preserve">ФГУП РФЯЦ-ВНИИЭФ «НИИИС им. Ю.Е.</w:t>
             </w:r>
@@ -964,7 +973,7 @@
           <w:sz w:val="24"/>
           <w:szCs w:val="24"/>
         </w:rPr>
-        <w:t xml:space="preserve">» июня 2022 в 15.00 часов в аудитории 1315 на заседании диссертационного совета </w:t>
+        <w:t xml:space="preserve">» июня 2022 в 13.00 часов в аудитории 1315 на заседании диссертационного совета </w:t>
       </w:r>
       <w:r>
         <w:rPr>

</xml_diff>